<commit_message>
added images with low resolution
</commit_message>
<xml_diff>
--- a/public/templates/INFORME_INSPECCION_PLANTILLA.docx
+++ b/public/templates/INFORME_INSPECCION_PLANTILLA.docx
@@ -3220,6 +3220,8 @@
         </w:tabs>
         <w:rPr>
           <w:rFonts w:ascii="Open Sans" w:hAnsi="Open Sans" w:cs="Open Sans"/>
+          <w:b/>
+          <w:bCs/>
           <w:sz w:val="20"/>
           <w:szCs w:val="20"/>
           <w:lang w:val="es-ES"/>
@@ -3228,38 +3230,37 @@
       <w:r>
         <w:rPr>
           <w:rFonts w:ascii="Open Sans" w:hAnsi="Open Sans" w:cs="Open Sans"/>
+          <w:b/>
+          <w:bCs/>
           <w:sz w:val="20"/>
           <w:szCs w:val="20"/>
           <w:lang w:val="es-ES"/>
         </w:rPr>
-        <w:t>Binéfar</w:t>
+        <w:t>{{</w:t>
       </w:r>
+      <w:proofErr w:type="spellStart"/>
       <w:r>
         <w:rPr>
           <w:rFonts w:ascii="Open Sans" w:hAnsi="Open Sans" w:cs="Open Sans"/>
+          <w:b/>
+          <w:bCs/>
           <w:sz w:val="20"/>
           <w:szCs w:val="20"/>
           <w:lang w:val="es-ES"/>
         </w:rPr>
-        <w:t xml:space="preserve">, </w:t>
+        <w:t>lugar_inspeccion</w:t>
       </w:r>
+      <w:proofErr w:type="spellEnd"/>
       <w:r>
         <w:rPr>
           <w:rFonts w:ascii="Open Sans" w:hAnsi="Open Sans" w:cs="Open Sans"/>
+          <w:b/>
+          <w:bCs/>
           <w:sz w:val="20"/>
           <w:szCs w:val="20"/>
           <w:lang w:val="es-ES"/>
         </w:rPr>
-        <w:t>Huesca</w:t>
-      </w:r>
-      <w:r>
-        <w:rPr>
-          <w:rFonts w:ascii="Open Sans" w:hAnsi="Open Sans" w:cs="Open Sans"/>
-          <w:sz w:val="20"/>
-          <w:szCs w:val="20"/>
-          <w:lang w:val="es-ES"/>
-        </w:rPr>
-        <w:t xml:space="preserve"> </w:t>
+        <w:t>}}</w:t>
       </w:r>
     </w:p>
     <w:p>
@@ -11193,6 +11194,48 @@
         </w:rPr>
       </w:pPr>
       <w:bookmarkStart w:id="2" w:name="mercancia"/>
+    </w:p>
+    <w:p>
+      <w:pPr>
+        <w:jc w:val="both"/>
+        <w:rPr>
+          <w:rFonts w:ascii="Open Sans" w:hAnsi="Open Sans" w:cs="Open Sans"/>
+          <w:b/>
+          <w:bCs/>
+          <w:color w:val="00C8D2"/>
+          <w:sz w:val="16"/>
+          <w:szCs w:val="16"/>
+          <w:lang w:val="es-AR"/>
+        </w:rPr>
+      </w:pPr>
+    </w:p>
+    <w:p>
+      <w:pPr>
+        <w:jc w:val="both"/>
+        <w:rPr>
+          <w:rFonts w:ascii="Open Sans" w:hAnsi="Open Sans" w:cs="Open Sans"/>
+          <w:b/>
+          <w:bCs/>
+          <w:color w:val="00C8D2"/>
+          <w:sz w:val="16"/>
+          <w:szCs w:val="16"/>
+          <w:lang w:val="es-AR"/>
+        </w:rPr>
+      </w:pPr>
+    </w:p>
+    <w:p>
+      <w:pPr>
+        <w:jc w:val="both"/>
+        <w:rPr>
+          <w:rFonts w:ascii="Open Sans" w:hAnsi="Open Sans" w:cs="Open Sans"/>
+          <w:b/>
+          <w:bCs/>
+          <w:color w:val="00C8D2"/>
+          <w:sz w:val="16"/>
+          <w:szCs w:val="16"/>
+          <w:lang w:val="es-AR"/>
+        </w:rPr>
+      </w:pPr>
       <w:r>
         <w:rPr>
           <w:rFonts w:ascii="Open Sans" w:hAnsi="Open Sans" w:cs="Open Sans"/>
@@ -11203,6 +11246,7 @@
           <w:szCs w:val="16"/>
           <w:lang w:val="es-AR"/>
         </w:rPr>
+        <w:lastRenderedPageBreak/>
         <w:t>MERCANCÍ</w:t>
       </w:r>
       <w:r>
@@ -11233,6 +11277,297 @@
         </w:rPr>
       </w:pPr>
     </w:p>
+    <w:tbl>
+      <w:tblPr>
+        <w:tblStyle w:val="Tablaconcuadrcula"/>
+        <w:tblW w:w="0" w:type="auto"/>
+        <w:tblLook w:val="04A0" w:firstRow="1" w:lastRow="0" w:firstColumn="1" w:lastColumn="0" w:noHBand="0" w:noVBand="1"/>
+      </w:tblPr>
+      <w:tblGrid>
+        <w:gridCol w:w="4675"/>
+        <w:gridCol w:w="4675"/>
+      </w:tblGrid>
+      <w:tr>
+        <w:trPr>
+          <w:trHeight w:hRule="exact" w:val="3289"/>
+        </w:trPr>
+        <w:tc>
+          <w:tcPr>
+            <w:tcW w:w="4675" w:type="dxa"/>
+          </w:tcPr>
+          <w:p>
+            <w:pPr>
+              <w:jc w:val="both"/>
+              <w:rPr>
+                <w:rFonts w:ascii="Open Sans" w:hAnsi="Open Sans" w:cs="Open Sans"/>
+                <w:sz w:val="20"/>
+                <w:szCs w:val="20"/>
+                <w:lang w:val="es-ES"/>
+              </w:rPr>
+            </w:pPr>
+            <w:r>
+              <w:rPr>
+                <w:rFonts w:ascii="Open Sans" w:hAnsi="Open Sans" w:cs="Open Sans"/>
+                <w:sz w:val="20"/>
+                <w:szCs w:val="20"/>
+                <w:lang w:val="es-ES"/>
+              </w:rPr>
+              <w:t>{</w:t>
+            </w:r>
+            <w:r>
+              <w:rPr>
+                <w:rFonts w:ascii="Open Sans" w:hAnsi="Open Sans" w:cs="Open Sans"/>
+                <w:sz w:val="20"/>
+                <w:szCs w:val="20"/>
+                <w:lang w:val="es-ES"/>
+              </w:rPr>
+              <w:t>{%MERCANCIA_1}</w:t>
+            </w:r>
+            <w:r>
+              <w:rPr>
+                <w:rFonts w:ascii="Open Sans" w:hAnsi="Open Sans" w:cs="Open Sans"/>
+                <w:sz w:val="20"/>
+                <w:szCs w:val="20"/>
+                <w:lang w:val="es-ES"/>
+              </w:rPr>
+              <w:t>}</w:t>
+            </w:r>
+          </w:p>
+          <w:p>
+            <w:pPr>
+              <w:jc w:val="both"/>
+              <w:rPr>
+                <w:rFonts w:ascii="Open Sans" w:hAnsi="Open Sans" w:cs="Open Sans"/>
+                <w:sz w:val="20"/>
+                <w:szCs w:val="20"/>
+                <w:lang w:val="es-ES"/>
+              </w:rPr>
+            </w:pPr>
+          </w:p>
+        </w:tc>
+        <w:tc>
+          <w:tcPr>
+            <w:tcW w:w="4675" w:type="dxa"/>
+          </w:tcPr>
+          <w:p>
+            <w:pPr>
+              <w:jc w:val="both"/>
+              <w:rPr>
+                <w:rFonts w:ascii="Open Sans" w:hAnsi="Open Sans" w:cs="Open Sans"/>
+                <w:sz w:val="20"/>
+                <w:szCs w:val="20"/>
+                <w:lang w:val="es-ES"/>
+              </w:rPr>
+            </w:pPr>
+            <w:r>
+              <w:rPr>
+                <w:rFonts w:ascii="Open Sans" w:hAnsi="Open Sans" w:cs="Open Sans"/>
+                <w:sz w:val="20"/>
+                <w:szCs w:val="20"/>
+                <w:lang w:val="es-ES"/>
+              </w:rPr>
+              <w:t>{</w:t>
+            </w:r>
+            <w:r>
+              <w:rPr>
+                <w:rFonts w:ascii="Open Sans" w:hAnsi="Open Sans" w:cs="Open Sans"/>
+                <w:sz w:val="20"/>
+                <w:szCs w:val="20"/>
+                <w:lang w:val="es-ES"/>
+              </w:rPr>
+              <w:t>{%MERCANCIA_</w:t>
+            </w:r>
+            <w:r>
+              <w:rPr>
+                <w:rFonts w:ascii="Open Sans" w:hAnsi="Open Sans" w:cs="Open Sans"/>
+                <w:sz w:val="20"/>
+                <w:szCs w:val="20"/>
+                <w:lang w:val="es-ES"/>
+              </w:rPr>
+              <w:t>2</w:t>
+            </w:r>
+            <w:r>
+              <w:rPr>
+                <w:rFonts w:ascii="Open Sans" w:hAnsi="Open Sans" w:cs="Open Sans"/>
+                <w:sz w:val="20"/>
+                <w:szCs w:val="20"/>
+                <w:lang w:val="es-ES"/>
+              </w:rPr>
+              <w:t>}</w:t>
+            </w:r>
+            <w:r>
+              <w:rPr>
+                <w:rFonts w:ascii="Open Sans" w:hAnsi="Open Sans" w:cs="Open Sans"/>
+                <w:sz w:val="20"/>
+                <w:szCs w:val="20"/>
+                <w:lang w:val="es-ES"/>
+              </w:rPr>
+              <w:t>}</w:t>
+            </w:r>
+          </w:p>
+          <w:p>
+            <w:pPr>
+              <w:jc w:val="both"/>
+              <w:rPr>
+                <w:rFonts w:ascii="Open Sans" w:hAnsi="Open Sans" w:cs="Open Sans"/>
+                <w:sz w:val="20"/>
+                <w:szCs w:val="20"/>
+                <w:lang w:val="es-ES"/>
+              </w:rPr>
+            </w:pPr>
+          </w:p>
+        </w:tc>
+      </w:tr>
+      <w:tr>
+        <w:trPr>
+          <w:trHeight w:hRule="exact" w:val="3289"/>
+        </w:trPr>
+        <w:tc>
+          <w:tcPr>
+            <w:tcW w:w="4675" w:type="dxa"/>
+          </w:tcPr>
+          <w:p>
+            <w:pPr>
+              <w:jc w:val="both"/>
+              <w:rPr>
+                <w:rFonts w:ascii="Open Sans" w:hAnsi="Open Sans" w:cs="Open Sans"/>
+                <w:sz w:val="20"/>
+                <w:szCs w:val="20"/>
+                <w:lang w:val="es-ES"/>
+              </w:rPr>
+            </w:pPr>
+            <w:r>
+              <w:rPr>
+                <w:rFonts w:ascii="Open Sans" w:hAnsi="Open Sans" w:cs="Open Sans"/>
+                <w:sz w:val="20"/>
+                <w:szCs w:val="20"/>
+                <w:lang w:val="es-ES"/>
+              </w:rPr>
+              <w:t>{</w:t>
+            </w:r>
+            <w:r>
+              <w:rPr>
+                <w:rFonts w:ascii="Open Sans" w:hAnsi="Open Sans" w:cs="Open Sans"/>
+                <w:sz w:val="20"/>
+                <w:szCs w:val="20"/>
+                <w:lang w:val="es-ES"/>
+              </w:rPr>
+              <w:t>{%MERCANCIA_</w:t>
+            </w:r>
+            <w:r>
+              <w:rPr>
+                <w:rFonts w:ascii="Open Sans" w:hAnsi="Open Sans" w:cs="Open Sans"/>
+                <w:sz w:val="20"/>
+                <w:szCs w:val="20"/>
+                <w:lang w:val="es-ES"/>
+              </w:rPr>
+              <w:t>3</w:t>
+            </w:r>
+            <w:r>
+              <w:rPr>
+                <w:rFonts w:ascii="Open Sans" w:hAnsi="Open Sans" w:cs="Open Sans"/>
+                <w:sz w:val="20"/>
+                <w:szCs w:val="20"/>
+                <w:lang w:val="es-ES"/>
+              </w:rPr>
+              <w:t>}</w:t>
+            </w:r>
+            <w:r>
+              <w:rPr>
+                <w:rFonts w:ascii="Open Sans" w:hAnsi="Open Sans" w:cs="Open Sans"/>
+                <w:sz w:val="20"/>
+                <w:szCs w:val="20"/>
+                <w:lang w:val="es-ES"/>
+              </w:rPr>
+              <w:t>}</w:t>
+            </w:r>
+          </w:p>
+          <w:p>
+            <w:pPr>
+              <w:jc w:val="both"/>
+              <w:rPr>
+                <w:rFonts w:ascii="Open Sans" w:hAnsi="Open Sans" w:cs="Open Sans"/>
+                <w:sz w:val="20"/>
+                <w:szCs w:val="20"/>
+                <w:lang w:val="es-ES"/>
+              </w:rPr>
+            </w:pPr>
+          </w:p>
+        </w:tc>
+        <w:tc>
+          <w:tcPr>
+            <w:tcW w:w="4675" w:type="dxa"/>
+          </w:tcPr>
+          <w:p>
+            <w:pPr>
+              <w:jc w:val="both"/>
+              <w:rPr>
+                <w:rFonts w:ascii="Open Sans" w:hAnsi="Open Sans" w:cs="Open Sans"/>
+                <w:sz w:val="20"/>
+                <w:szCs w:val="20"/>
+                <w:lang w:val="es-ES"/>
+              </w:rPr>
+            </w:pPr>
+            <w:r>
+              <w:rPr>
+                <w:rFonts w:ascii="Open Sans" w:hAnsi="Open Sans" w:cs="Open Sans"/>
+                <w:sz w:val="20"/>
+                <w:szCs w:val="20"/>
+                <w:lang w:val="es-ES"/>
+              </w:rPr>
+              <w:t>{</w:t>
+            </w:r>
+            <w:r>
+              <w:rPr>
+                <w:rFonts w:ascii="Open Sans" w:hAnsi="Open Sans" w:cs="Open Sans"/>
+                <w:sz w:val="20"/>
+                <w:szCs w:val="20"/>
+                <w:lang w:val="es-ES"/>
+              </w:rPr>
+              <w:t>{%MERCANCIA_</w:t>
+            </w:r>
+            <w:r>
+              <w:rPr>
+                <w:rFonts w:ascii="Open Sans" w:hAnsi="Open Sans" w:cs="Open Sans"/>
+                <w:sz w:val="20"/>
+                <w:szCs w:val="20"/>
+                <w:lang w:val="es-ES"/>
+              </w:rPr>
+              <w:t>4</w:t>
+            </w:r>
+            <w:r>
+              <w:rPr>
+                <w:rFonts w:ascii="Open Sans" w:hAnsi="Open Sans" w:cs="Open Sans"/>
+                <w:sz w:val="20"/>
+                <w:szCs w:val="20"/>
+                <w:lang w:val="es-ES"/>
+              </w:rPr>
+              <w:t>}</w:t>
+            </w:r>
+            <w:r>
+              <w:rPr>
+                <w:rFonts w:ascii="Open Sans" w:hAnsi="Open Sans" w:cs="Open Sans"/>
+                <w:sz w:val="20"/>
+                <w:szCs w:val="20"/>
+                <w:lang w:val="es-ES"/>
+              </w:rPr>
+              <w:t>}</w:t>
+            </w:r>
+          </w:p>
+          <w:p>
+            <w:pPr>
+              <w:jc w:val="both"/>
+              <w:rPr>
+                <w:rFonts w:ascii="Open Sans" w:hAnsi="Open Sans" w:cs="Open Sans"/>
+                <w:sz w:val="20"/>
+                <w:szCs w:val="20"/>
+                <w:lang w:val="es-ES"/>
+              </w:rPr>
+            </w:pPr>
+          </w:p>
+        </w:tc>
+      </w:tr>
+    </w:tbl>
     <w:p>
       <w:pPr>
         <w:jc w:val="center"/>
@@ -11248,120 +11583,9 @@
       <w:r>
         <w:rPr>
           <w:noProof/>
-        </w:rPr>
-        <w:lastRenderedPageBreak/>
-        <w:drawing>
-          <wp:inline distT="0" distB="0" distL="0" distR="0" wp14:anchorId="36C17553" wp14:editId="3A437682">
-            <wp:extent cx="2880000" cy="2160000"/>
-            <wp:effectExtent l="25400" t="25400" r="28575" b="24765"/>
-            <wp:docPr id="1822087868" name="Picture 18"/>
-            <wp:cNvGraphicFramePr>
-              <a:graphicFrameLocks xmlns:a="http://schemas.openxmlformats.org/drawingml/2006/main" noChangeAspect="1"/>
-            </wp:cNvGraphicFramePr>
-            <a:graphic xmlns:a="http://schemas.openxmlformats.org/drawingml/2006/main">
-              <a:graphicData uri="http://schemas.openxmlformats.org/drawingml/2006/picture">
-                <pic:pic xmlns:pic="http://schemas.openxmlformats.org/drawingml/2006/picture">
-                  <pic:nvPicPr>
-                    <pic:cNvPr id="0" name="Picture 18"/>
-                    <pic:cNvPicPr>
-                      <a:picLocks noChangeAspect="1" noChangeArrowheads="1"/>
-                    </pic:cNvPicPr>
-                  </pic:nvPicPr>
-                  <pic:blipFill>
-                    <a:blip r:embed="rId12" cstate="print">
-                      <a:extLst>
-                        <a:ext uri="{28A0092B-C50C-407E-A947-70E740481C1C}">
-                          <a14:useLocalDpi xmlns:a14="http://schemas.microsoft.com/office/drawing/2010/main" val="0"/>
-                        </a:ext>
-                      </a:extLst>
-                    </a:blip>
-                    <a:srcRect/>
-                    <a:stretch>
-                      <a:fillRect/>
-                    </a:stretch>
-                  </pic:blipFill>
-                  <pic:spPr bwMode="auto">
-                    <a:xfrm>
-                      <a:off x="0" y="0"/>
-                      <a:ext cx="2880000" cy="2160000"/>
-                    </a:xfrm>
-                    <a:prstGeom prst="rect">
-                      <a:avLst/>
-                    </a:prstGeom>
-                    <a:noFill/>
-                    <a:ln w="25400">
-                      <a:solidFill>
-                        <a:srgbClr val="00C8D2"/>
-                      </a:solidFill>
-                    </a:ln>
-                  </pic:spPr>
-                </pic:pic>
-              </a:graphicData>
-            </a:graphic>
-          </wp:inline>
-        </w:drawing>
-      </w:r>
-      <w:r>
-        <w:rPr>
-          <w:noProof/>
           <w:lang w:val="es-ES"/>
         </w:rPr>
         <w:t xml:space="preserve"> </w:t>
-      </w:r>
-      <w:r>
-        <w:rPr>
-          <w:noProof/>
-        </w:rPr>
-        <w:drawing>
-          <wp:inline distT="0" distB="0" distL="0" distR="0" wp14:anchorId="36BED542" wp14:editId="23A634C7">
-            <wp:extent cx="2880000" cy="2160000"/>
-            <wp:effectExtent l="25400" t="25400" r="28575" b="24765"/>
-            <wp:docPr id="352468760" name="Picture 17"/>
-            <wp:cNvGraphicFramePr>
-              <a:graphicFrameLocks xmlns:a="http://schemas.openxmlformats.org/drawingml/2006/main" noChangeAspect="1"/>
-            </wp:cNvGraphicFramePr>
-            <a:graphic xmlns:a="http://schemas.openxmlformats.org/drawingml/2006/main">
-              <a:graphicData uri="http://schemas.openxmlformats.org/drawingml/2006/picture">
-                <pic:pic xmlns:pic="http://schemas.openxmlformats.org/drawingml/2006/picture">
-                  <pic:nvPicPr>
-                    <pic:cNvPr id="0" name="Picture 17"/>
-                    <pic:cNvPicPr>
-                      <a:picLocks noChangeAspect="1" noChangeArrowheads="1"/>
-                    </pic:cNvPicPr>
-                  </pic:nvPicPr>
-                  <pic:blipFill>
-                    <a:blip r:embed="rId13" cstate="print">
-                      <a:extLst>
-                        <a:ext uri="{28A0092B-C50C-407E-A947-70E740481C1C}">
-                          <a14:useLocalDpi xmlns:a14="http://schemas.microsoft.com/office/drawing/2010/main" val="0"/>
-                        </a:ext>
-                      </a:extLst>
-                    </a:blip>
-                    <a:srcRect/>
-                    <a:stretch>
-                      <a:fillRect/>
-                    </a:stretch>
-                  </pic:blipFill>
-                  <pic:spPr bwMode="auto">
-                    <a:xfrm>
-                      <a:off x="0" y="0"/>
-                      <a:ext cx="2880000" cy="2160000"/>
-                    </a:xfrm>
-                    <a:prstGeom prst="rect">
-                      <a:avLst/>
-                    </a:prstGeom>
-                    <a:noFill/>
-                    <a:ln w="25400">
-                      <a:solidFill>
-                        <a:srgbClr val="00C8D2"/>
-                      </a:solidFill>
-                    </a:ln>
-                  </pic:spPr>
-                </pic:pic>
-              </a:graphicData>
-            </a:graphic>
-          </wp:inline>
-        </w:drawing>
       </w:r>
     </w:p>
     <w:p>
@@ -11379,119 +11603,9 @@
       <w:r>
         <w:rPr>
           <w:noProof/>
-        </w:rPr>
-        <w:drawing>
-          <wp:inline distT="0" distB="0" distL="0" distR="0" wp14:anchorId="1AB01F54" wp14:editId="5C9EFAD0">
-            <wp:extent cx="2880000" cy="2160000"/>
-            <wp:effectExtent l="25400" t="25400" r="28575" b="24765"/>
-            <wp:docPr id="533467425" name="Picture 15"/>
-            <wp:cNvGraphicFramePr>
-              <a:graphicFrameLocks xmlns:a="http://schemas.openxmlformats.org/drawingml/2006/main" noChangeAspect="1"/>
-            </wp:cNvGraphicFramePr>
-            <a:graphic xmlns:a="http://schemas.openxmlformats.org/drawingml/2006/main">
-              <a:graphicData uri="http://schemas.openxmlformats.org/drawingml/2006/picture">
-                <pic:pic xmlns:pic="http://schemas.openxmlformats.org/drawingml/2006/picture">
-                  <pic:nvPicPr>
-                    <pic:cNvPr id="0" name="Picture 15"/>
-                    <pic:cNvPicPr>
-                      <a:picLocks noChangeAspect="1" noChangeArrowheads="1"/>
-                    </pic:cNvPicPr>
-                  </pic:nvPicPr>
-                  <pic:blipFill>
-                    <a:blip r:embed="rId14" cstate="print">
-                      <a:extLst>
-                        <a:ext uri="{28A0092B-C50C-407E-A947-70E740481C1C}">
-                          <a14:useLocalDpi xmlns:a14="http://schemas.microsoft.com/office/drawing/2010/main" val="0"/>
-                        </a:ext>
-                      </a:extLst>
-                    </a:blip>
-                    <a:srcRect/>
-                    <a:stretch>
-                      <a:fillRect/>
-                    </a:stretch>
-                  </pic:blipFill>
-                  <pic:spPr bwMode="auto">
-                    <a:xfrm>
-                      <a:off x="0" y="0"/>
-                      <a:ext cx="2880000" cy="2160000"/>
-                    </a:xfrm>
-                    <a:prstGeom prst="rect">
-                      <a:avLst/>
-                    </a:prstGeom>
-                    <a:noFill/>
-                    <a:ln w="25400">
-                      <a:solidFill>
-                        <a:srgbClr val="00C8D2"/>
-                      </a:solidFill>
-                    </a:ln>
-                  </pic:spPr>
-                </pic:pic>
-              </a:graphicData>
-            </a:graphic>
-          </wp:inline>
-        </w:drawing>
-      </w:r>
-      <w:r>
-        <w:rPr>
-          <w:noProof/>
           <w:lang w:val="es-ES"/>
         </w:rPr>
         <w:t xml:space="preserve"> </w:t>
-      </w:r>
-      <w:r>
-        <w:rPr>
-          <w:noProof/>
-        </w:rPr>
-        <w:drawing>
-          <wp:inline distT="0" distB="0" distL="0" distR="0" wp14:anchorId="71AE8E56" wp14:editId="5A08EE2E">
-            <wp:extent cx="2880000" cy="2160000"/>
-            <wp:effectExtent l="25400" t="25400" r="28575" b="24765"/>
-            <wp:docPr id="1233208685" name="Picture 14"/>
-            <wp:cNvGraphicFramePr>
-              <a:graphicFrameLocks xmlns:a="http://schemas.openxmlformats.org/drawingml/2006/main" noChangeAspect="1"/>
-            </wp:cNvGraphicFramePr>
-            <a:graphic xmlns:a="http://schemas.openxmlformats.org/drawingml/2006/main">
-              <a:graphicData uri="http://schemas.openxmlformats.org/drawingml/2006/picture">
-                <pic:pic xmlns:pic="http://schemas.openxmlformats.org/drawingml/2006/picture">
-                  <pic:nvPicPr>
-                    <pic:cNvPr id="0" name="Picture 14"/>
-                    <pic:cNvPicPr>
-                      <a:picLocks noChangeAspect="1" noChangeArrowheads="1"/>
-                    </pic:cNvPicPr>
-                  </pic:nvPicPr>
-                  <pic:blipFill>
-                    <a:blip r:embed="rId15" cstate="print">
-                      <a:extLst>
-                        <a:ext uri="{28A0092B-C50C-407E-A947-70E740481C1C}">
-                          <a14:useLocalDpi xmlns:a14="http://schemas.microsoft.com/office/drawing/2010/main" val="0"/>
-                        </a:ext>
-                      </a:extLst>
-                    </a:blip>
-                    <a:srcRect/>
-                    <a:stretch>
-                      <a:fillRect/>
-                    </a:stretch>
-                  </pic:blipFill>
-                  <pic:spPr bwMode="auto">
-                    <a:xfrm>
-                      <a:off x="0" y="0"/>
-                      <a:ext cx="2880000" cy="2160000"/>
-                    </a:xfrm>
-                    <a:prstGeom prst="rect">
-                      <a:avLst/>
-                    </a:prstGeom>
-                    <a:noFill/>
-                    <a:ln w="25400">
-                      <a:solidFill>
-                        <a:srgbClr val="00C8D2"/>
-                      </a:solidFill>
-                    </a:ln>
-                  </pic:spPr>
-                </pic:pic>
-              </a:graphicData>
-            </a:graphic>
-          </wp:inline>
-        </w:drawing>
       </w:r>
     </w:p>
     <w:p>
@@ -11521,6 +11635,244 @@
         </w:rPr>
       </w:pPr>
       <w:bookmarkStart w:id="3" w:name="marcas"/>
+    </w:p>
+    <w:p>
+      <w:pPr>
+        <w:jc w:val="both"/>
+        <w:rPr>
+          <w:rFonts w:ascii="Open Sans" w:hAnsi="Open Sans" w:cs="Open Sans"/>
+          <w:b/>
+          <w:bCs/>
+          <w:color w:val="00C8D2"/>
+          <w:sz w:val="16"/>
+          <w:szCs w:val="16"/>
+          <w:lang w:val="es-AR"/>
+        </w:rPr>
+      </w:pPr>
+    </w:p>
+    <w:p>
+      <w:pPr>
+        <w:jc w:val="both"/>
+        <w:rPr>
+          <w:rFonts w:ascii="Open Sans" w:hAnsi="Open Sans" w:cs="Open Sans"/>
+          <w:b/>
+          <w:bCs/>
+          <w:color w:val="00C8D2"/>
+          <w:sz w:val="16"/>
+          <w:szCs w:val="16"/>
+          <w:lang w:val="es-AR"/>
+        </w:rPr>
+      </w:pPr>
+    </w:p>
+    <w:p>
+      <w:pPr>
+        <w:jc w:val="both"/>
+        <w:rPr>
+          <w:rFonts w:ascii="Open Sans" w:hAnsi="Open Sans" w:cs="Open Sans"/>
+          <w:b/>
+          <w:bCs/>
+          <w:color w:val="00C8D2"/>
+          <w:sz w:val="16"/>
+          <w:szCs w:val="16"/>
+          <w:lang w:val="es-AR"/>
+        </w:rPr>
+      </w:pPr>
+    </w:p>
+    <w:p>
+      <w:pPr>
+        <w:jc w:val="both"/>
+        <w:rPr>
+          <w:rFonts w:ascii="Open Sans" w:hAnsi="Open Sans" w:cs="Open Sans"/>
+          <w:b/>
+          <w:bCs/>
+          <w:color w:val="00C8D2"/>
+          <w:sz w:val="16"/>
+          <w:szCs w:val="16"/>
+          <w:lang w:val="es-AR"/>
+        </w:rPr>
+      </w:pPr>
+    </w:p>
+    <w:p>
+      <w:pPr>
+        <w:jc w:val="both"/>
+        <w:rPr>
+          <w:rFonts w:ascii="Open Sans" w:hAnsi="Open Sans" w:cs="Open Sans"/>
+          <w:b/>
+          <w:bCs/>
+          <w:color w:val="00C8D2"/>
+          <w:sz w:val="16"/>
+          <w:szCs w:val="16"/>
+          <w:lang w:val="es-AR"/>
+        </w:rPr>
+      </w:pPr>
+    </w:p>
+    <w:p>
+      <w:pPr>
+        <w:jc w:val="both"/>
+        <w:rPr>
+          <w:rFonts w:ascii="Open Sans" w:hAnsi="Open Sans" w:cs="Open Sans"/>
+          <w:b/>
+          <w:bCs/>
+          <w:color w:val="00C8D2"/>
+          <w:sz w:val="16"/>
+          <w:szCs w:val="16"/>
+          <w:lang w:val="es-AR"/>
+        </w:rPr>
+      </w:pPr>
+    </w:p>
+    <w:p>
+      <w:pPr>
+        <w:jc w:val="both"/>
+        <w:rPr>
+          <w:rFonts w:ascii="Open Sans" w:hAnsi="Open Sans" w:cs="Open Sans"/>
+          <w:b/>
+          <w:bCs/>
+          <w:color w:val="00C8D2"/>
+          <w:sz w:val="16"/>
+          <w:szCs w:val="16"/>
+          <w:lang w:val="es-AR"/>
+        </w:rPr>
+      </w:pPr>
+    </w:p>
+    <w:p>
+      <w:pPr>
+        <w:jc w:val="both"/>
+        <w:rPr>
+          <w:rFonts w:ascii="Open Sans" w:hAnsi="Open Sans" w:cs="Open Sans"/>
+          <w:b/>
+          <w:bCs/>
+          <w:color w:val="00C8D2"/>
+          <w:sz w:val="16"/>
+          <w:szCs w:val="16"/>
+          <w:lang w:val="es-AR"/>
+        </w:rPr>
+      </w:pPr>
+    </w:p>
+    <w:p>
+      <w:pPr>
+        <w:jc w:val="both"/>
+        <w:rPr>
+          <w:rFonts w:ascii="Open Sans" w:hAnsi="Open Sans" w:cs="Open Sans"/>
+          <w:b/>
+          <w:bCs/>
+          <w:color w:val="00C8D2"/>
+          <w:sz w:val="16"/>
+          <w:szCs w:val="16"/>
+          <w:lang w:val="es-AR"/>
+        </w:rPr>
+      </w:pPr>
+    </w:p>
+    <w:p>
+      <w:pPr>
+        <w:jc w:val="both"/>
+        <w:rPr>
+          <w:rFonts w:ascii="Open Sans" w:hAnsi="Open Sans" w:cs="Open Sans"/>
+          <w:b/>
+          <w:bCs/>
+          <w:color w:val="00C8D2"/>
+          <w:sz w:val="16"/>
+          <w:szCs w:val="16"/>
+          <w:lang w:val="es-AR"/>
+        </w:rPr>
+      </w:pPr>
+    </w:p>
+    <w:p>
+      <w:pPr>
+        <w:jc w:val="both"/>
+        <w:rPr>
+          <w:rFonts w:ascii="Open Sans" w:hAnsi="Open Sans" w:cs="Open Sans"/>
+          <w:b/>
+          <w:bCs/>
+          <w:color w:val="00C8D2"/>
+          <w:sz w:val="16"/>
+          <w:szCs w:val="16"/>
+          <w:lang w:val="es-AR"/>
+        </w:rPr>
+      </w:pPr>
+    </w:p>
+    <w:p>
+      <w:pPr>
+        <w:jc w:val="both"/>
+        <w:rPr>
+          <w:rFonts w:ascii="Open Sans" w:hAnsi="Open Sans" w:cs="Open Sans"/>
+          <w:b/>
+          <w:bCs/>
+          <w:color w:val="00C8D2"/>
+          <w:sz w:val="16"/>
+          <w:szCs w:val="16"/>
+          <w:lang w:val="es-AR"/>
+        </w:rPr>
+      </w:pPr>
+    </w:p>
+    <w:p>
+      <w:pPr>
+        <w:jc w:val="both"/>
+        <w:rPr>
+          <w:rFonts w:ascii="Open Sans" w:hAnsi="Open Sans" w:cs="Open Sans"/>
+          <w:b/>
+          <w:bCs/>
+          <w:color w:val="00C8D2"/>
+          <w:sz w:val="16"/>
+          <w:szCs w:val="16"/>
+          <w:lang w:val="es-AR"/>
+        </w:rPr>
+      </w:pPr>
+    </w:p>
+    <w:p>
+      <w:pPr>
+        <w:jc w:val="both"/>
+        <w:rPr>
+          <w:rFonts w:ascii="Open Sans" w:hAnsi="Open Sans" w:cs="Open Sans"/>
+          <w:b/>
+          <w:bCs/>
+          <w:color w:val="00C8D2"/>
+          <w:sz w:val="16"/>
+          <w:szCs w:val="16"/>
+          <w:lang w:val="es-AR"/>
+        </w:rPr>
+      </w:pPr>
+    </w:p>
+    <w:p>
+      <w:pPr>
+        <w:jc w:val="both"/>
+        <w:rPr>
+          <w:rFonts w:ascii="Open Sans" w:hAnsi="Open Sans" w:cs="Open Sans"/>
+          <w:b/>
+          <w:bCs/>
+          <w:color w:val="00C8D2"/>
+          <w:sz w:val="16"/>
+          <w:szCs w:val="16"/>
+          <w:lang w:val="es-AR"/>
+        </w:rPr>
+      </w:pPr>
+    </w:p>
+    <w:p>
+      <w:pPr>
+        <w:jc w:val="both"/>
+        <w:rPr>
+          <w:rFonts w:ascii="Open Sans" w:hAnsi="Open Sans" w:cs="Open Sans"/>
+          <w:b/>
+          <w:bCs/>
+          <w:color w:val="00C8D2"/>
+          <w:sz w:val="16"/>
+          <w:szCs w:val="16"/>
+          <w:lang w:val="es-AR"/>
+        </w:rPr>
+      </w:pPr>
+    </w:p>
+    <w:p>
+      <w:pPr>
+        <w:jc w:val="both"/>
+        <w:rPr>
+          <w:rFonts w:ascii="Open Sans" w:hAnsi="Open Sans" w:cs="Open Sans"/>
+          <w:b/>
+          <w:bCs/>
+          <w:color w:val="00C8D2"/>
+          <w:sz w:val="16"/>
+          <w:szCs w:val="16"/>
+          <w:lang w:val="es-AR"/>
+        </w:rPr>
+      </w:pPr>
     </w:p>
     <w:p>
       <w:pPr>
@@ -11584,121 +11936,183 @@
       </w:pPr>
       <w:r>
         <w:rPr>
-          <w:noProof/>
-        </w:rPr>
-        <w:lastRenderedPageBreak/>
-        <w:drawing>
-          <wp:inline distT="0" distB="0" distL="0" distR="0" wp14:anchorId="46F584D8" wp14:editId="53F61FDE">
-            <wp:extent cx="2880000" cy="2160000"/>
-            <wp:effectExtent l="38100" t="38100" r="34925" b="31115"/>
-            <wp:docPr id="1241051786" name="Picture 19"/>
-            <wp:cNvGraphicFramePr>
-              <a:graphicFrameLocks xmlns:a="http://schemas.openxmlformats.org/drawingml/2006/main" noChangeAspect="1"/>
-            </wp:cNvGraphicFramePr>
-            <a:graphic xmlns:a="http://schemas.openxmlformats.org/drawingml/2006/main">
-              <a:graphicData uri="http://schemas.openxmlformats.org/drawingml/2006/picture">
-                <pic:pic xmlns:pic="http://schemas.openxmlformats.org/drawingml/2006/picture">
-                  <pic:nvPicPr>
-                    <pic:cNvPr id="0" name="Picture 19"/>
-                    <pic:cNvPicPr>
-                      <a:picLocks noChangeAspect="1" noChangeArrowheads="1"/>
-                    </pic:cNvPicPr>
-                  </pic:nvPicPr>
-                  <pic:blipFill>
-                    <a:blip r:embed="rId16" cstate="print">
-                      <a:extLst>
-                        <a:ext uri="{28A0092B-C50C-407E-A947-70E740481C1C}">
-                          <a14:useLocalDpi xmlns:a14="http://schemas.microsoft.com/office/drawing/2010/main" val="0"/>
-                        </a:ext>
-                      </a:extLst>
-                    </a:blip>
-                    <a:srcRect/>
-                    <a:stretch>
-                      <a:fillRect/>
-                    </a:stretch>
-                  </pic:blipFill>
-                  <pic:spPr bwMode="auto">
-                    <a:xfrm>
-                      <a:off x="0" y="0"/>
-                      <a:ext cx="2880000" cy="2160000"/>
-                    </a:xfrm>
-                    <a:prstGeom prst="rect">
-                      <a:avLst/>
-                    </a:prstGeom>
-                    <a:noFill/>
-                    <a:ln w="25400">
-                      <a:solidFill>
-                        <a:srgbClr val="00C8D2"/>
-                      </a:solidFill>
-                    </a:ln>
-                  </pic:spPr>
-                </pic:pic>
-              </a:graphicData>
-            </a:graphic>
-          </wp:inline>
-        </w:drawing>
-      </w:r>
-      <w:r>
-        <w:rPr>
           <w:lang w:val="es-ES" w:eastAsia="es-ES"/>
         </w:rPr>
         <w:t xml:space="preserve"> </w:t>
       </w:r>
-      <w:r>
+    </w:p>
+    <w:tbl>
+      <w:tblPr>
+        <w:tblStyle w:val="Tablaconcuadrcula"/>
+        <w:tblW w:w="0" w:type="auto"/>
+        <w:tblLook w:val="04A0" w:firstRow="1" w:lastRow="0" w:firstColumn="1" w:lastColumn="0" w:noHBand="0" w:noVBand="1"/>
+      </w:tblPr>
+      <w:tblGrid>
+        <w:gridCol w:w="4675"/>
+        <w:gridCol w:w="4675"/>
+      </w:tblGrid>
+      <w:tr>
+        <w:tc>
+          <w:tcPr>
+            <w:tcW w:w="4675" w:type="dxa"/>
+          </w:tcPr>
+          <w:p>
+            <w:pPr>
+              <w:jc w:val="both"/>
+              <w:rPr>
+                <w:rFonts w:ascii="Open Sans" w:hAnsi="Open Sans" w:cs="Open Sans"/>
+                <w:sz w:val="20"/>
+                <w:szCs w:val="20"/>
+                <w:lang w:val="es-ES"/>
+              </w:rPr>
+            </w:pPr>
+            <w:r>
+              <w:rPr>
+                <w:rFonts w:ascii="Open Sans" w:hAnsi="Open Sans" w:cs="Open Sans"/>
+                <w:sz w:val="20"/>
+                <w:szCs w:val="20"/>
+                <w:lang w:val="es-ES"/>
+              </w:rPr>
+              <w:t>{%MARCAS_1}</w:t>
+            </w:r>
+          </w:p>
+          <w:p>
+            <w:pPr>
+              <w:jc w:val="both"/>
+              <w:rPr>
+                <w:rFonts w:ascii="Open Sans" w:hAnsi="Open Sans" w:cs="Open Sans"/>
+                <w:sz w:val="20"/>
+                <w:szCs w:val="20"/>
+                <w:lang w:val="es-ES"/>
+              </w:rPr>
+            </w:pPr>
+          </w:p>
+        </w:tc>
+        <w:tc>
+          <w:tcPr>
+            <w:tcW w:w="4675" w:type="dxa"/>
+          </w:tcPr>
+          <w:p>
+            <w:pPr>
+              <w:jc w:val="both"/>
+              <w:rPr>
+                <w:rFonts w:ascii="Open Sans" w:hAnsi="Open Sans" w:cs="Open Sans"/>
+                <w:sz w:val="20"/>
+                <w:szCs w:val="20"/>
+                <w:lang w:val="es-ES"/>
+              </w:rPr>
+            </w:pPr>
+            <w:r>
+              <w:rPr>
+                <w:rFonts w:ascii="Open Sans" w:hAnsi="Open Sans" w:cs="Open Sans"/>
+                <w:sz w:val="20"/>
+                <w:szCs w:val="20"/>
+                <w:lang w:val="es-ES"/>
+              </w:rPr>
+              <w:t>{%MARCAS_2}</w:t>
+            </w:r>
+          </w:p>
+          <w:p>
+            <w:pPr>
+              <w:jc w:val="both"/>
+              <w:rPr>
+                <w:rFonts w:ascii="Open Sans" w:hAnsi="Open Sans" w:cs="Open Sans"/>
+                <w:sz w:val="20"/>
+                <w:szCs w:val="20"/>
+                <w:lang w:val="es-ES"/>
+              </w:rPr>
+            </w:pPr>
+          </w:p>
+        </w:tc>
+      </w:tr>
+      <w:tr>
+        <w:tc>
+          <w:tcPr>
+            <w:tcW w:w="4675" w:type="dxa"/>
+          </w:tcPr>
+          <w:p>
+            <w:pPr>
+              <w:jc w:val="both"/>
+              <w:rPr>
+                <w:rFonts w:ascii="Open Sans" w:hAnsi="Open Sans" w:cs="Open Sans"/>
+                <w:sz w:val="20"/>
+                <w:szCs w:val="20"/>
+                <w:lang w:val="es-ES"/>
+              </w:rPr>
+            </w:pPr>
+            <w:r>
+              <w:rPr>
+                <w:rFonts w:ascii="Open Sans" w:hAnsi="Open Sans" w:cs="Open Sans"/>
+                <w:sz w:val="20"/>
+                <w:szCs w:val="20"/>
+                <w:lang w:val="es-ES"/>
+              </w:rPr>
+              <w:t>{%MARCAS_3}</w:t>
+            </w:r>
+          </w:p>
+          <w:p>
+            <w:pPr>
+              <w:jc w:val="both"/>
+              <w:rPr>
+                <w:rFonts w:ascii="Open Sans" w:hAnsi="Open Sans" w:cs="Open Sans"/>
+                <w:sz w:val="20"/>
+                <w:szCs w:val="20"/>
+                <w:lang w:val="es-ES"/>
+              </w:rPr>
+            </w:pPr>
+          </w:p>
+        </w:tc>
+        <w:tc>
+          <w:tcPr>
+            <w:tcW w:w="4675" w:type="dxa"/>
+          </w:tcPr>
+          <w:p>
+            <w:pPr>
+              <w:jc w:val="both"/>
+              <w:rPr>
+                <w:rFonts w:ascii="Open Sans" w:hAnsi="Open Sans" w:cs="Open Sans"/>
+                <w:sz w:val="20"/>
+                <w:szCs w:val="20"/>
+                <w:lang w:val="es-ES"/>
+              </w:rPr>
+            </w:pPr>
+            <w:r>
+              <w:rPr>
+                <w:rFonts w:ascii="Open Sans" w:hAnsi="Open Sans" w:cs="Open Sans"/>
+                <w:sz w:val="20"/>
+                <w:szCs w:val="20"/>
+                <w:lang w:val="es-ES"/>
+              </w:rPr>
+              <w:t>{%MARCAS_4}</w:t>
+            </w:r>
+          </w:p>
+          <w:p>
+            <w:pPr>
+              <w:jc w:val="both"/>
+              <w:rPr>
+                <w:rFonts w:ascii="Open Sans" w:hAnsi="Open Sans" w:cs="Open Sans"/>
+                <w:sz w:val="20"/>
+                <w:szCs w:val="20"/>
+                <w:lang w:val="es-ES"/>
+              </w:rPr>
+            </w:pPr>
+          </w:p>
+        </w:tc>
+      </w:tr>
+    </w:tbl>
+    <w:p>
+      <w:pPr>
+        <w:spacing w:after="0" w:line="240" w:lineRule="auto"/>
+        <w:jc w:val="both"/>
         <w:rPr>
-          <w:noProof/>
+          <w:rFonts w:ascii="Open Sans" w:hAnsi="Open Sans" w:cs="Open Sans"/>
+          <w:kern w:val="0"/>
+          <w:sz w:val="20"/>
+          <w:szCs w:val="20"/>
+          <w:lang w:val="es-ES"/>
+          <w14:ligatures w14:val="none"/>
         </w:rPr>
-        <w:drawing>
-          <wp:inline distT="0" distB="0" distL="0" distR="0" wp14:anchorId="08B6F653" wp14:editId="0FED7D2D">
-            <wp:extent cx="2880000" cy="2160000"/>
-            <wp:effectExtent l="38100" t="38100" r="34925" b="31115"/>
-            <wp:docPr id="925861549" name="Picture 4"/>
-            <wp:cNvGraphicFramePr>
-              <a:graphicFrameLocks xmlns:a="http://schemas.openxmlformats.org/drawingml/2006/main" noChangeAspect="1"/>
-            </wp:cNvGraphicFramePr>
-            <a:graphic xmlns:a="http://schemas.openxmlformats.org/drawingml/2006/main">
-              <a:graphicData uri="http://schemas.openxmlformats.org/drawingml/2006/picture">
-                <pic:pic xmlns:pic="http://schemas.openxmlformats.org/drawingml/2006/picture">
-                  <pic:nvPicPr>
-                    <pic:cNvPr id="0" name="Picture 4"/>
-                    <pic:cNvPicPr>
-                      <a:picLocks noChangeAspect="1" noChangeArrowheads="1"/>
-                    </pic:cNvPicPr>
-                  </pic:nvPicPr>
-                  <pic:blipFill>
-                    <a:blip r:embed="rId17" cstate="print">
-                      <a:extLst>
-                        <a:ext uri="{28A0092B-C50C-407E-A947-70E740481C1C}">
-                          <a14:useLocalDpi xmlns:a14="http://schemas.microsoft.com/office/drawing/2010/main" val="0"/>
-                        </a:ext>
-                      </a:extLst>
-                    </a:blip>
-                    <a:srcRect/>
-                    <a:stretch>
-                      <a:fillRect/>
-                    </a:stretch>
-                  </pic:blipFill>
-                  <pic:spPr bwMode="auto">
-                    <a:xfrm>
-                      <a:off x="0" y="0"/>
-                      <a:ext cx="2880000" cy="2160000"/>
-                    </a:xfrm>
-                    <a:prstGeom prst="rect">
-                      <a:avLst/>
-                    </a:prstGeom>
-                    <a:noFill/>
-                    <a:ln w="25400">
-                      <a:solidFill>
-                        <a:srgbClr val="00C8D2"/>
-                      </a:solidFill>
-                    </a:ln>
-                  </pic:spPr>
-                </pic:pic>
-              </a:graphicData>
-            </a:graphic>
-          </wp:inline>
-        </w:drawing>
-      </w:r>
+      </w:pPr>
     </w:p>
     <w:p>
       <w:pPr>
@@ -11709,119 +12123,9 @@
       </w:pPr>
       <w:r>
         <w:rPr>
-          <w:noProof/>
-        </w:rPr>
-        <w:drawing>
-          <wp:inline distT="0" distB="0" distL="0" distR="0" wp14:anchorId="46F18395" wp14:editId="62F57081">
-            <wp:extent cx="2880000" cy="2160000"/>
-            <wp:effectExtent l="38100" t="38100" r="34925" b="31115"/>
-            <wp:docPr id="711873169" name="Picture 1"/>
-            <wp:cNvGraphicFramePr>
-              <a:graphicFrameLocks xmlns:a="http://schemas.openxmlformats.org/drawingml/2006/main" noChangeAspect="1"/>
-            </wp:cNvGraphicFramePr>
-            <a:graphic xmlns:a="http://schemas.openxmlformats.org/drawingml/2006/main">
-              <a:graphicData uri="http://schemas.openxmlformats.org/drawingml/2006/picture">
-                <pic:pic xmlns:pic="http://schemas.openxmlformats.org/drawingml/2006/picture">
-                  <pic:nvPicPr>
-                    <pic:cNvPr id="0" name="Picture 1"/>
-                    <pic:cNvPicPr>
-                      <a:picLocks noChangeAspect="1" noChangeArrowheads="1"/>
-                    </pic:cNvPicPr>
-                  </pic:nvPicPr>
-                  <pic:blipFill>
-                    <a:blip r:embed="rId18" cstate="print">
-                      <a:extLst>
-                        <a:ext uri="{28A0092B-C50C-407E-A947-70E740481C1C}">
-                          <a14:useLocalDpi xmlns:a14="http://schemas.microsoft.com/office/drawing/2010/main" val="0"/>
-                        </a:ext>
-                      </a:extLst>
-                    </a:blip>
-                    <a:srcRect/>
-                    <a:stretch>
-                      <a:fillRect/>
-                    </a:stretch>
-                  </pic:blipFill>
-                  <pic:spPr bwMode="auto">
-                    <a:xfrm>
-                      <a:off x="0" y="0"/>
-                      <a:ext cx="2880000" cy="2160000"/>
-                    </a:xfrm>
-                    <a:prstGeom prst="rect">
-                      <a:avLst/>
-                    </a:prstGeom>
-                    <a:noFill/>
-                    <a:ln w="25400">
-                      <a:solidFill>
-                        <a:srgbClr val="00C8D2"/>
-                      </a:solidFill>
-                    </a:ln>
-                  </pic:spPr>
-                </pic:pic>
-              </a:graphicData>
-            </a:graphic>
-          </wp:inline>
-        </w:drawing>
-      </w:r>
-      <w:r>
-        <w:rPr>
           <w:lang w:val="es-ES" w:eastAsia="es-ES"/>
         </w:rPr>
         <w:t xml:space="preserve"> </w:t>
-      </w:r>
-      <w:r>
-        <w:rPr>
-          <w:noProof/>
-        </w:rPr>
-        <w:drawing>
-          <wp:inline distT="0" distB="0" distL="0" distR="0" wp14:anchorId="3F780A45" wp14:editId="36222DC2">
-            <wp:extent cx="2880000" cy="2160000"/>
-            <wp:effectExtent l="38100" t="38100" r="34925" b="31115"/>
-            <wp:docPr id="227038021" name="Picture 2"/>
-            <wp:cNvGraphicFramePr>
-              <a:graphicFrameLocks xmlns:a="http://schemas.openxmlformats.org/drawingml/2006/main" noChangeAspect="1"/>
-            </wp:cNvGraphicFramePr>
-            <a:graphic xmlns:a="http://schemas.openxmlformats.org/drawingml/2006/main">
-              <a:graphicData uri="http://schemas.openxmlformats.org/drawingml/2006/picture">
-                <pic:pic xmlns:pic="http://schemas.openxmlformats.org/drawingml/2006/picture">
-                  <pic:nvPicPr>
-                    <pic:cNvPr id="0" name="Picture 2"/>
-                    <pic:cNvPicPr>
-                      <a:picLocks noChangeAspect="1" noChangeArrowheads="1"/>
-                    </pic:cNvPicPr>
-                  </pic:nvPicPr>
-                  <pic:blipFill>
-                    <a:blip r:embed="rId19" cstate="print">
-                      <a:extLst>
-                        <a:ext uri="{28A0092B-C50C-407E-A947-70E740481C1C}">
-                          <a14:useLocalDpi xmlns:a14="http://schemas.microsoft.com/office/drawing/2010/main" val="0"/>
-                        </a:ext>
-                      </a:extLst>
-                    </a:blip>
-                    <a:srcRect/>
-                    <a:stretch>
-                      <a:fillRect/>
-                    </a:stretch>
-                  </pic:blipFill>
-                  <pic:spPr bwMode="auto">
-                    <a:xfrm>
-                      <a:off x="0" y="0"/>
-                      <a:ext cx="2880000" cy="2160000"/>
-                    </a:xfrm>
-                    <a:prstGeom prst="rect">
-                      <a:avLst/>
-                    </a:prstGeom>
-                    <a:noFill/>
-                    <a:ln w="25400">
-                      <a:solidFill>
-                        <a:srgbClr val="00C8D2"/>
-                      </a:solidFill>
-                    </a:ln>
-                  </pic:spPr>
-                </pic:pic>
-              </a:graphicData>
-            </a:graphic>
-          </wp:inline>
-        </w:drawing>
       </w:r>
     </w:p>
     <w:p>
@@ -11893,6 +12197,174 @@
         </w:rPr>
       </w:pPr>
       <w:bookmarkStart w:id="5" w:name="contenedor"/>
+    </w:p>
+    <w:p>
+      <w:pPr>
+        <w:jc w:val="both"/>
+        <w:rPr>
+          <w:rFonts w:ascii="Open Sans" w:hAnsi="Open Sans" w:cs="Open Sans"/>
+          <w:color w:val="00C8D2"/>
+          <w:sz w:val="16"/>
+          <w:szCs w:val="16"/>
+          <w:lang w:val="es-AR"/>
+        </w:rPr>
+      </w:pPr>
+    </w:p>
+    <w:p>
+      <w:pPr>
+        <w:jc w:val="both"/>
+        <w:rPr>
+          <w:rFonts w:ascii="Open Sans" w:hAnsi="Open Sans" w:cs="Open Sans"/>
+          <w:color w:val="00C8D2"/>
+          <w:sz w:val="16"/>
+          <w:szCs w:val="16"/>
+          <w:lang w:val="es-AR"/>
+        </w:rPr>
+      </w:pPr>
+    </w:p>
+    <w:p>
+      <w:pPr>
+        <w:jc w:val="both"/>
+        <w:rPr>
+          <w:rFonts w:ascii="Open Sans" w:hAnsi="Open Sans" w:cs="Open Sans"/>
+          <w:color w:val="00C8D2"/>
+          <w:sz w:val="16"/>
+          <w:szCs w:val="16"/>
+          <w:lang w:val="es-AR"/>
+        </w:rPr>
+      </w:pPr>
+    </w:p>
+    <w:p>
+      <w:pPr>
+        <w:jc w:val="both"/>
+        <w:rPr>
+          <w:rFonts w:ascii="Open Sans" w:hAnsi="Open Sans" w:cs="Open Sans"/>
+          <w:color w:val="00C8D2"/>
+          <w:sz w:val="16"/>
+          <w:szCs w:val="16"/>
+          <w:lang w:val="es-AR"/>
+        </w:rPr>
+      </w:pPr>
+    </w:p>
+    <w:p>
+      <w:pPr>
+        <w:jc w:val="both"/>
+        <w:rPr>
+          <w:rFonts w:ascii="Open Sans" w:hAnsi="Open Sans" w:cs="Open Sans"/>
+          <w:color w:val="00C8D2"/>
+          <w:sz w:val="16"/>
+          <w:szCs w:val="16"/>
+          <w:lang w:val="es-AR"/>
+        </w:rPr>
+      </w:pPr>
+    </w:p>
+    <w:p>
+      <w:pPr>
+        <w:jc w:val="both"/>
+        <w:rPr>
+          <w:rFonts w:ascii="Open Sans" w:hAnsi="Open Sans" w:cs="Open Sans"/>
+          <w:color w:val="00C8D2"/>
+          <w:sz w:val="16"/>
+          <w:szCs w:val="16"/>
+          <w:lang w:val="es-AR"/>
+        </w:rPr>
+      </w:pPr>
+    </w:p>
+    <w:p>
+      <w:pPr>
+        <w:jc w:val="both"/>
+        <w:rPr>
+          <w:rFonts w:ascii="Open Sans" w:hAnsi="Open Sans" w:cs="Open Sans"/>
+          <w:color w:val="00C8D2"/>
+          <w:sz w:val="16"/>
+          <w:szCs w:val="16"/>
+          <w:lang w:val="es-AR"/>
+        </w:rPr>
+      </w:pPr>
+    </w:p>
+    <w:p>
+      <w:pPr>
+        <w:jc w:val="both"/>
+        <w:rPr>
+          <w:rFonts w:ascii="Open Sans" w:hAnsi="Open Sans" w:cs="Open Sans"/>
+          <w:color w:val="00C8D2"/>
+          <w:sz w:val="16"/>
+          <w:szCs w:val="16"/>
+          <w:lang w:val="es-AR"/>
+        </w:rPr>
+      </w:pPr>
+    </w:p>
+    <w:p>
+      <w:pPr>
+        <w:jc w:val="both"/>
+        <w:rPr>
+          <w:rFonts w:ascii="Open Sans" w:hAnsi="Open Sans" w:cs="Open Sans"/>
+          <w:color w:val="00C8D2"/>
+          <w:sz w:val="16"/>
+          <w:szCs w:val="16"/>
+          <w:lang w:val="es-AR"/>
+        </w:rPr>
+      </w:pPr>
+    </w:p>
+    <w:p>
+      <w:pPr>
+        <w:jc w:val="both"/>
+        <w:rPr>
+          <w:rFonts w:ascii="Open Sans" w:hAnsi="Open Sans" w:cs="Open Sans"/>
+          <w:color w:val="00C8D2"/>
+          <w:sz w:val="16"/>
+          <w:szCs w:val="16"/>
+          <w:lang w:val="es-AR"/>
+        </w:rPr>
+      </w:pPr>
+    </w:p>
+    <w:p>
+      <w:pPr>
+        <w:jc w:val="both"/>
+        <w:rPr>
+          <w:rFonts w:ascii="Open Sans" w:hAnsi="Open Sans" w:cs="Open Sans"/>
+          <w:color w:val="00C8D2"/>
+          <w:sz w:val="16"/>
+          <w:szCs w:val="16"/>
+          <w:lang w:val="es-AR"/>
+        </w:rPr>
+      </w:pPr>
+    </w:p>
+    <w:p>
+      <w:pPr>
+        <w:jc w:val="both"/>
+        <w:rPr>
+          <w:rFonts w:ascii="Open Sans" w:hAnsi="Open Sans" w:cs="Open Sans"/>
+          <w:color w:val="00C8D2"/>
+          <w:sz w:val="16"/>
+          <w:szCs w:val="16"/>
+          <w:lang w:val="es-AR"/>
+        </w:rPr>
+      </w:pPr>
+    </w:p>
+    <w:p>
+      <w:pPr>
+        <w:jc w:val="both"/>
+        <w:rPr>
+          <w:rFonts w:ascii="Open Sans" w:hAnsi="Open Sans" w:cs="Open Sans"/>
+          <w:color w:val="00C8D2"/>
+          <w:sz w:val="16"/>
+          <w:szCs w:val="16"/>
+          <w:lang w:val="es-AR"/>
+        </w:rPr>
+      </w:pPr>
+    </w:p>
+    <w:p>
+      <w:pPr>
+        <w:jc w:val="both"/>
+        <w:rPr>
+          <w:rFonts w:ascii="Open Sans" w:hAnsi="Open Sans" w:cs="Open Sans"/>
+          <w:color w:val="00C8D2"/>
+          <w:sz w:val="16"/>
+          <w:szCs w:val="16"/>
+          <w:lang w:val="es-AR"/>
+        </w:rPr>
+      </w:pPr>
     </w:p>
     <w:p>
       <w:pPr>
@@ -12040,7 +12512,7 @@
                     </pic:cNvPicPr>
                   </pic:nvPicPr>
                   <pic:blipFill>
-                    <a:blip r:embed="rId20" cstate="print">
+                    <a:blip r:embed="rId12" cstate="print">
                       <a:extLst>
                         <a:ext uri="{28A0092B-C50C-407E-A947-70E740481C1C}">
                           <a14:useLocalDpi xmlns:a14="http://schemas.microsoft.com/office/drawing/2010/main" val="0"/>
@@ -12102,7 +12574,7 @@
                     </pic:cNvPicPr>
                   </pic:nvPicPr>
                   <pic:blipFill>
-                    <a:blip r:embed="rId21" cstate="print">
+                    <a:blip r:embed="rId13" cstate="print">
                       <a:extLst>
                         <a:ext uri="{28A0092B-C50C-407E-A947-70E740481C1C}">
                           <a14:useLocalDpi xmlns:a14="http://schemas.microsoft.com/office/drawing/2010/main" val="0"/>
@@ -12164,7 +12636,7 @@
                     </pic:cNvPicPr>
                   </pic:nvPicPr>
                   <pic:blipFill>
-                    <a:blip r:embed="rId22" cstate="print">
+                    <a:blip r:embed="rId14" cstate="print">
                       <a:extLst>
                         <a:ext uri="{28A0092B-C50C-407E-A947-70E740481C1C}">
                           <a14:useLocalDpi xmlns:a14="http://schemas.microsoft.com/office/drawing/2010/main" val="0"/>
@@ -12210,6 +12682,7 @@
         <w:rPr>
           <w:noProof/>
         </w:rPr>
+        <w:lastRenderedPageBreak/>
         <w:drawing>
           <wp:inline distT="0" distB="0" distL="0" distR="0" wp14:anchorId="66AF5D13" wp14:editId="10DB41E0">
             <wp:extent cx="1872000" cy="1404000"/>
@@ -12228,7 +12701,7 @@
                     </pic:cNvPicPr>
                   </pic:nvPicPr>
                   <pic:blipFill>
-                    <a:blip r:embed="rId23" cstate="print">
+                    <a:blip r:embed="rId15" cstate="print">
                       <a:extLst>
                         <a:ext uri="{28A0092B-C50C-407E-A947-70E740481C1C}">
                           <a14:useLocalDpi xmlns:a14="http://schemas.microsoft.com/office/drawing/2010/main" val="0"/>
@@ -12291,7 +12764,7 @@
                     </pic:cNvPicPr>
                   </pic:nvPicPr>
                   <pic:blipFill>
-                    <a:blip r:embed="rId24" cstate="print">
+                    <a:blip r:embed="rId16" cstate="print">
                       <a:extLst>
                         <a:ext uri="{28A0092B-C50C-407E-A947-70E740481C1C}">
                           <a14:useLocalDpi xmlns:a14="http://schemas.microsoft.com/office/drawing/2010/main" val="0"/>
@@ -12354,7 +12827,7 @@
                     </pic:cNvPicPr>
                   </pic:nvPicPr>
                   <pic:blipFill>
-                    <a:blip r:embed="rId25" cstate="print">
+                    <a:blip r:embed="rId17" cstate="print">
                       <a:extLst>
                         <a:ext uri="{28A0092B-C50C-407E-A947-70E740481C1C}">
                           <a14:useLocalDpi xmlns:a14="http://schemas.microsoft.com/office/drawing/2010/main" val="0"/>
@@ -12423,7 +12896,7 @@
                     </pic:cNvPicPr>
                   </pic:nvPicPr>
                   <pic:blipFill>
-                    <a:blip r:embed="rId26" cstate="print">
+                    <a:blip r:embed="rId18" cstate="print">
                       <a:extLst>
                         <a:ext uri="{28A0092B-C50C-407E-A947-70E740481C1C}">
                           <a14:useLocalDpi xmlns:a14="http://schemas.microsoft.com/office/drawing/2010/main" val="0"/>
@@ -12486,7 +12959,7 @@
                     </pic:cNvPicPr>
                   </pic:nvPicPr>
                   <pic:blipFill>
-                    <a:blip r:embed="rId27" cstate="print">
+                    <a:blip r:embed="rId19" cstate="print">
                       <a:extLst>
                         <a:ext uri="{28A0092B-C50C-407E-A947-70E740481C1C}">
                           <a14:useLocalDpi xmlns:a14="http://schemas.microsoft.com/office/drawing/2010/main" val="0"/>
@@ -12549,7 +13022,7 @@
                     </pic:cNvPicPr>
                   </pic:nvPicPr>
                   <pic:blipFill>
-                    <a:blip r:embed="rId28" cstate="print">
+                    <a:blip r:embed="rId20" cstate="print">
                       <a:extLst>
                         <a:ext uri="{28A0092B-C50C-407E-A947-70E740481C1C}">
                           <a14:useLocalDpi xmlns:a14="http://schemas.microsoft.com/office/drawing/2010/main" val="0"/>
@@ -12592,10 +13065,10 @@
       </w:pPr>
     </w:p>
     <w:sectPr>
-      <w:headerReference w:type="default" r:id="rId29"/>
-      <w:footerReference w:type="even" r:id="rId30"/>
-      <w:footerReference w:type="default" r:id="rId31"/>
-      <w:footerReference w:type="first" r:id="rId32"/>
+      <w:headerReference w:type="default" r:id="rId21"/>
+      <w:footerReference w:type="even" r:id="rId22"/>
+      <w:footerReference w:type="default" r:id="rId23"/>
+      <w:footerReference w:type="first" r:id="rId24"/>
       <w:pgSz w:w="12240" w:h="15840"/>
       <w:pgMar w:top="1440" w:right="1440" w:bottom="1440" w:left="1440" w:header="720" w:footer="720" w:gutter="0"/>
       <w:cols w:space="720"/>
@@ -14251,6 +14724,7 @@
   <w:style w:type="character" w:default="1" w:styleId="Fuentedeprrafopredeter">
     <w:name w:val="Default Paragraph Font"/>
     <w:uiPriority w:val="1"/>
+    <w:semiHidden/>
     <w:unhideWhenUsed/>
   </w:style>
   <w:style w:type="table" w:default="1" w:styleId="Tablanormal">
@@ -15050,6 +15524,10 @@
 </file>
 
 <file path=customXml/item1.xml><?xml version="1.0" encoding="utf-8"?>
+<b:Sources xmlns:b="http://schemas.openxmlformats.org/officeDocument/2006/bibliography" xmlns="http://schemas.openxmlformats.org/officeDocument/2006/bibliography" SelectedStyle="\APASixthEditionOfficeOnline.xsl" StyleName="APA" Version="6"/>
+</file>
+
+<file path=customXml/item2.xml><?xml version="1.0" encoding="utf-8"?>
 <?mso-contentType ?>
 <FormTemplates xmlns="http://schemas.microsoft.com/sharepoint/v3/contenttype/forms">
   <Display>DocumentLibraryForm</Display>
@@ -15058,7 +15536,7 @@
 </FormTemplates>
 </file>
 
-<file path=customXml/item2.xml><?xml version="1.0" encoding="utf-8"?>
+<file path=customXml/item3.xml><?xml version="1.0" encoding="utf-8"?>
 <p:properties xmlns:p="http://schemas.microsoft.com/office/2006/metadata/properties" xmlns:xsi="http://www.w3.org/2001/XMLSchema-instance" xmlns:pc="http://schemas.microsoft.com/office/infopath/2007/PartnerControls">
   <documentManagement>
     <lcf76f155ced4ddcb4097134ff3c332f xmlns="0c64f35b-a3e8-4c0c-b885-33c4e3e13511">
@@ -15069,7 +15547,7 @@
 </p:properties>
 </file>
 
-<file path=customXml/item3.xml><?xml version="1.0" encoding="utf-8"?>
+<file path=customXml/item4.xml><?xml version="1.0" encoding="utf-8"?>
 <ct:contentTypeSchema xmlns:ct="http://schemas.microsoft.com/office/2006/metadata/contentType" xmlns:ma="http://schemas.microsoft.com/office/2006/metadata/properties/metaAttributes" ct:_="" ma:_="" ma:contentTypeName="Documento" ma:contentTypeID="0x010100B037986060836B41A6B12125573EDFE7" ma:contentTypeVersion="13" ma:contentTypeDescription="Crear nuevo documento." ma:contentTypeScope="" ma:versionID="ff69f474c2ebdaed80b4cfb792d7f47e">
   <xsd:schema xmlns:xsd="http://www.w3.org/2001/XMLSchema" xmlns:xs="http://www.w3.org/2001/XMLSchema" xmlns:p="http://schemas.microsoft.com/office/2006/metadata/properties" xmlns:ns2="0c64f35b-a3e8-4c0c-b885-33c4e3e13511" xmlns:ns3="f597fe29-6978-41c4-bb3c-da2f955295c2" targetNamespace="http://schemas.microsoft.com/office/2006/metadata/properties" ma:root="true" ma:fieldsID="9bfc18aec379f18392061b00ab2f31db" ns2:_="" ns3:_="">
     <xsd:import namespace="0c64f35b-a3e8-4c0c-b885-33c4e3e13511"/>
@@ -15276,11 +15754,15 @@
 </ct:contentTypeSchema>
 </file>
 
-<file path=customXml/item4.xml><?xml version="1.0" encoding="utf-8"?>
-<b:Sources xmlns:b="http://schemas.openxmlformats.org/officeDocument/2006/bibliography" xmlns="http://schemas.openxmlformats.org/officeDocument/2006/bibliography" SelectedStyle="\APASixthEditionOfficeOnline.xsl" StyleName="APA" Version="6"/>
+<file path=customXml/itemProps1.xml><?xml version="1.0" encoding="utf-8"?>
+<ds:datastoreItem xmlns:ds="http://schemas.openxmlformats.org/officeDocument/2006/customXml" ds:itemID="{43F3C9AD-37E9-45DC-B721-BB96037469AE}">
+  <ds:schemaRefs>
+    <ds:schemaRef ds:uri="http://schemas.openxmlformats.org/officeDocument/2006/bibliography"/>
+  </ds:schemaRefs>
+</ds:datastoreItem>
 </file>
 
-<file path=customXml/itemProps1.xml><?xml version="1.0" encoding="utf-8"?>
+<file path=customXml/itemProps2.xml><?xml version="1.0" encoding="utf-8"?>
 <ds:datastoreItem xmlns:ds="http://schemas.openxmlformats.org/officeDocument/2006/customXml" ds:itemID="{9C578185-0FC4-4889-8415-527C55557C4F}">
   <ds:schemaRefs>
     <ds:schemaRef ds:uri="http://schemas.microsoft.com/sharepoint/v3/contenttype/forms"/>
@@ -15288,7 +15770,7 @@
 </ds:datastoreItem>
 </file>
 
-<file path=customXml/itemProps2.xml><?xml version="1.0" encoding="utf-8"?>
+<file path=customXml/itemProps3.xml><?xml version="1.0" encoding="utf-8"?>
 <ds:datastoreItem xmlns:ds="http://schemas.openxmlformats.org/officeDocument/2006/customXml" ds:itemID="{E982C4E8-C1FD-4ED0-B0AD-94398BB012B9}">
   <ds:schemaRefs>
     <ds:schemaRef ds:uri="http://schemas.microsoft.com/office/2006/metadata/properties"/>
@@ -15299,7 +15781,7 @@
 </ds:datastoreItem>
 </file>
 
-<file path=customXml/itemProps3.xml><?xml version="1.0" encoding="utf-8"?>
+<file path=customXml/itemProps4.xml><?xml version="1.0" encoding="utf-8"?>
 <ds:datastoreItem xmlns:ds="http://schemas.openxmlformats.org/officeDocument/2006/customXml" ds:itemID="{5EB5403C-BB30-4B85-8759-ADECBDCA0EA8}">
   <ds:schemaRefs>
     <ds:schemaRef ds:uri="http://schemas.microsoft.com/office/2006/metadata/contentType"/>
@@ -15318,14 +15800,6 @@
 </ds:datastoreItem>
 </file>
 
-<file path=customXml/itemProps4.xml><?xml version="1.0" encoding="utf-8"?>
-<ds:datastoreItem xmlns:ds="http://schemas.openxmlformats.org/officeDocument/2006/customXml" ds:itemID="{43F3C9AD-37E9-45DC-B721-BB96037469AE}">
-  <ds:schemaRefs>
-    <ds:schemaRef ds:uri="http://schemas.openxmlformats.org/officeDocument/2006/bibliography"/>
-  </ds:schemaRefs>
-</ds:datastoreItem>
-</file>
-
 <file path=docMetadata/LabelInfo.xml><?xml version="1.0" encoding="utf-8"?>
 <clbl:labelList xmlns:clbl="http://schemas.microsoft.com/office/2020/mipLabelMetadata">
   <clbl:label id="{57443d00-af18-408c-9335-47b5de3ec9b9}" enabled="1" method="Privileged" siteId="{6e51e1ad-c54b-4b39-b598-0ffe9ae68fef}" contentBits="2" removed="0"/>

</xml_diff>